<commit_message>
ya empece la placa
</commit_message>
<xml_diff>
--- a/Teoria del control/Andrade Salazar Ignacio_Polos y ceros.docx
+++ b/Teoria del control/Andrade Salazar Ignacio_Polos y ceros.docx
@@ -1896,8 +1896,858 @@
         </w:drawing>
       </w:r>
     </w:p>
+    <w:p>
+      <w:pPr>
+        <w:spacing w:after="0"/>
+        <w:ind w:firstLine="0"/>
+        <w:jc w:val="center"/>
+        <w:rPr>
+          <w:b/>
+          <w:bCs/>
+        </w:rPr>
+      </w:pPr>
+    </w:p>
+    <w:p>
+      <w:pPr>
+        <w:spacing w:after="0"/>
+        <w:ind w:firstLine="0"/>
+        <w:jc w:val="center"/>
+        <w:rPr>
+          <w:b/>
+          <w:bCs/>
+        </w:rPr>
+      </w:pPr>
+      <w:proofErr w:type="spellStart"/>
+      <w:r>
+        <w:rPr>
+          <w:b/>
+          <w:bCs/>
+        </w:rPr>
+        <w:t>Teoremas</w:t>
+      </w:r>
+      <w:proofErr w:type="spellEnd"/>
+      <w:r>
+        <w:rPr>
+          <w:b/>
+          <w:bCs/>
+        </w:rPr>
+        <w:t xml:space="preserve"> de la </w:t>
+      </w:r>
+      <w:proofErr w:type="spellStart"/>
+      <w:r>
+        <w:rPr>
+          <w:b/>
+          <w:bCs/>
+        </w:rPr>
+        <w:t>transformada</w:t>
+      </w:r>
+      <w:proofErr w:type="spellEnd"/>
+      <w:r>
+        <w:rPr>
+          <w:b/>
+          <w:bCs/>
+        </w:rPr>
+        <w:t xml:space="preserve"> de </w:t>
+      </w:r>
+      <w:proofErr w:type="spellStart"/>
+      <w:r>
+        <w:rPr>
+          <w:b/>
+          <w:bCs/>
+        </w:rPr>
+        <w:t>laplace</w:t>
+      </w:r>
+      <w:proofErr w:type="spellEnd"/>
+    </w:p>
+    <w:p>
+      <w:pPr>
+        <w:spacing w:after="0"/>
+        <w:ind w:firstLine="0"/>
+        <w:jc w:val="center"/>
+        <w:rPr>
+          <w:b/>
+          <w:bCs/>
+        </w:rPr>
+      </w:pPr>
+    </w:p>
+    <w:p>
+      <w:pPr>
+        <w:spacing w:after="0"/>
+        <w:ind w:firstLine="0"/>
+      </w:pPr>
+      <w:r>
+        <w:rPr>
+          <w:noProof/>
+        </w:rPr>
+        <w:lastRenderedPageBreak/>
+        <w:drawing>
+          <wp:inline distT="0" distB="0" distL="0" distR="0" wp14:anchorId="61A5C6E8" wp14:editId="5081641D">
+            <wp:extent cx="5612130" cy="3950335"/>
+            <wp:effectExtent l="0" t="0" r="7620" b="0"/>
+            <wp:docPr id="1373789049" name="Imagen 1" descr="Texto, Carta&#10;&#10;Descripción generada automáticamente"/>
+            <wp:cNvGraphicFramePr>
+              <a:graphicFrameLocks xmlns:a="http://schemas.openxmlformats.org/drawingml/2006/main" noChangeAspect="1"/>
+            </wp:cNvGraphicFramePr>
+            <a:graphic xmlns:a="http://schemas.openxmlformats.org/drawingml/2006/main">
+              <a:graphicData uri="http://schemas.openxmlformats.org/drawingml/2006/picture">
+                <pic:pic xmlns:pic="http://schemas.openxmlformats.org/drawingml/2006/picture">
+                  <pic:nvPicPr>
+                    <pic:cNvPr id="1373789049" name="Imagen 1" descr="Texto, Carta&#10;&#10;Descripción generada automáticamente"/>
+                    <pic:cNvPicPr/>
+                  </pic:nvPicPr>
+                  <pic:blipFill>
+                    <a:blip r:embed="rId26"/>
+                    <a:stretch>
+                      <a:fillRect/>
+                    </a:stretch>
+                  </pic:blipFill>
+                  <pic:spPr>
+                    <a:xfrm>
+                      <a:off x="0" y="0"/>
+                      <a:ext cx="5612130" cy="3950335"/>
+                    </a:xfrm>
+                    <a:prstGeom prst="rect">
+                      <a:avLst/>
+                    </a:prstGeom>
+                  </pic:spPr>
+                </pic:pic>
+              </a:graphicData>
+            </a:graphic>
+          </wp:inline>
+        </w:drawing>
+      </w:r>
+    </w:p>
+    <w:p>
+      <w:pPr>
+        <w:spacing w:after="0"/>
+        <w:ind w:firstLine="0"/>
+      </w:pPr>
+      <w:r>
+        <w:rPr>
+          <w:noProof/>
+        </w:rPr>
+        <w:drawing>
+          <wp:inline distT="0" distB="0" distL="0" distR="0" wp14:anchorId="6895D82A" wp14:editId="0443A142">
+            <wp:extent cx="5612130" cy="2254885"/>
+            <wp:effectExtent l="0" t="0" r="7620" b="0"/>
+            <wp:docPr id="103463037" name="Imagen 2" descr="Diagrama&#10;&#10;Descripción generada automáticamente"/>
+            <wp:cNvGraphicFramePr>
+              <a:graphicFrameLocks xmlns:a="http://schemas.openxmlformats.org/drawingml/2006/main" noChangeAspect="1"/>
+            </wp:cNvGraphicFramePr>
+            <a:graphic xmlns:a="http://schemas.openxmlformats.org/drawingml/2006/main">
+              <a:graphicData uri="http://schemas.openxmlformats.org/drawingml/2006/picture">
+                <pic:pic xmlns:pic="http://schemas.openxmlformats.org/drawingml/2006/picture">
+                  <pic:nvPicPr>
+                    <pic:cNvPr id="103463037" name="Imagen 2" descr="Diagrama&#10;&#10;Descripción generada automáticamente"/>
+                    <pic:cNvPicPr/>
+                  </pic:nvPicPr>
+                  <pic:blipFill>
+                    <a:blip r:embed="rId27"/>
+                    <a:stretch>
+                      <a:fillRect/>
+                    </a:stretch>
+                  </pic:blipFill>
+                  <pic:spPr>
+                    <a:xfrm>
+                      <a:off x="0" y="0"/>
+                      <a:ext cx="5612130" cy="2254885"/>
+                    </a:xfrm>
+                    <a:prstGeom prst="rect">
+                      <a:avLst/>
+                    </a:prstGeom>
+                  </pic:spPr>
+                </pic:pic>
+              </a:graphicData>
+            </a:graphic>
+          </wp:inline>
+        </w:drawing>
+      </w:r>
+    </w:p>
+    <w:p>
+      <w:pPr>
+        <w:spacing w:after="0"/>
+        <w:ind w:firstLine="0"/>
+      </w:pPr>
+      <w:r>
+        <w:rPr>
+          <w:noProof/>
+        </w:rPr>
+        <w:lastRenderedPageBreak/>
+        <w:drawing>
+          <wp:inline distT="0" distB="0" distL="0" distR="0" wp14:anchorId="10438505" wp14:editId="3C8144A4">
+            <wp:extent cx="5612130" cy="4479290"/>
+            <wp:effectExtent l="0" t="0" r="7620" b="0"/>
+            <wp:docPr id="337031922" name="Imagen 3" descr="Texto, Carta&#10;&#10;Descripción generada automáticamente"/>
+            <wp:cNvGraphicFramePr>
+              <a:graphicFrameLocks xmlns:a="http://schemas.openxmlformats.org/drawingml/2006/main" noChangeAspect="1"/>
+            </wp:cNvGraphicFramePr>
+            <a:graphic xmlns:a="http://schemas.openxmlformats.org/drawingml/2006/main">
+              <a:graphicData uri="http://schemas.openxmlformats.org/drawingml/2006/picture">
+                <pic:pic xmlns:pic="http://schemas.openxmlformats.org/drawingml/2006/picture">
+                  <pic:nvPicPr>
+                    <pic:cNvPr id="337031922" name="Imagen 3" descr="Texto, Carta&#10;&#10;Descripción generada automáticamente"/>
+                    <pic:cNvPicPr/>
+                  </pic:nvPicPr>
+                  <pic:blipFill>
+                    <a:blip r:embed="rId28"/>
+                    <a:stretch>
+                      <a:fillRect/>
+                    </a:stretch>
+                  </pic:blipFill>
+                  <pic:spPr>
+                    <a:xfrm>
+                      <a:off x="0" y="0"/>
+                      <a:ext cx="5612130" cy="4479290"/>
+                    </a:xfrm>
+                    <a:prstGeom prst="rect">
+                      <a:avLst/>
+                    </a:prstGeom>
+                  </pic:spPr>
+                </pic:pic>
+              </a:graphicData>
+            </a:graphic>
+          </wp:inline>
+        </w:drawing>
+      </w:r>
+    </w:p>
+    <w:p>
+      <w:pPr>
+        <w:spacing w:after="0"/>
+        <w:ind w:firstLine="0"/>
+      </w:pPr>
+      <w:r>
+        <w:rPr>
+          <w:noProof/>
+        </w:rPr>
+        <w:drawing>
+          <wp:inline distT="0" distB="0" distL="0" distR="0" wp14:anchorId="65249418" wp14:editId="072C495B">
+            <wp:extent cx="5612130" cy="1443990"/>
+            <wp:effectExtent l="0" t="0" r="7620" b="3810"/>
+            <wp:docPr id="99776620" name="Imagen 4" descr="Texto, Carta&#10;&#10;Descripción generada automáticamente"/>
+            <wp:cNvGraphicFramePr>
+              <a:graphicFrameLocks xmlns:a="http://schemas.openxmlformats.org/drawingml/2006/main" noChangeAspect="1"/>
+            </wp:cNvGraphicFramePr>
+            <a:graphic xmlns:a="http://schemas.openxmlformats.org/drawingml/2006/main">
+              <a:graphicData uri="http://schemas.openxmlformats.org/drawingml/2006/picture">
+                <pic:pic xmlns:pic="http://schemas.openxmlformats.org/drawingml/2006/picture">
+                  <pic:nvPicPr>
+                    <pic:cNvPr id="99776620" name="Imagen 4" descr="Texto, Carta&#10;&#10;Descripción generada automáticamente"/>
+                    <pic:cNvPicPr/>
+                  </pic:nvPicPr>
+                  <pic:blipFill>
+                    <a:blip r:embed="rId29"/>
+                    <a:stretch>
+                      <a:fillRect/>
+                    </a:stretch>
+                  </pic:blipFill>
+                  <pic:spPr>
+                    <a:xfrm>
+                      <a:off x="0" y="0"/>
+                      <a:ext cx="5612130" cy="1443990"/>
+                    </a:xfrm>
+                    <a:prstGeom prst="rect">
+                      <a:avLst/>
+                    </a:prstGeom>
+                  </pic:spPr>
+                </pic:pic>
+              </a:graphicData>
+            </a:graphic>
+          </wp:inline>
+        </w:drawing>
+      </w:r>
+    </w:p>
+    <w:p>
+      <w:pPr>
+        <w:spacing w:after="0"/>
+        <w:ind w:firstLine="0"/>
+      </w:pPr>
+      <w:r>
+        <w:rPr>
+          <w:noProof/>
+        </w:rPr>
+        <w:lastRenderedPageBreak/>
+        <w:drawing>
+          <wp:inline distT="0" distB="0" distL="0" distR="0" wp14:anchorId="4F8AD9A6" wp14:editId="55C98612">
+            <wp:extent cx="5612130" cy="4807585"/>
+            <wp:effectExtent l="0" t="0" r="7620" b="0"/>
+            <wp:docPr id="126561980" name="Imagen 5" descr="Imagen de la pantalla de un celular de un mensaje en letras negras&#10;&#10;Descripción generada automáticamente con confianza media"/>
+            <wp:cNvGraphicFramePr>
+              <a:graphicFrameLocks xmlns:a="http://schemas.openxmlformats.org/drawingml/2006/main" noChangeAspect="1"/>
+            </wp:cNvGraphicFramePr>
+            <a:graphic xmlns:a="http://schemas.openxmlformats.org/drawingml/2006/main">
+              <a:graphicData uri="http://schemas.openxmlformats.org/drawingml/2006/picture">
+                <pic:pic xmlns:pic="http://schemas.openxmlformats.org/drawingml/2006/picture">
+                  <pic:nvPicPr>
+                    <pic:cNvPr id="126561980" name="Imagen 5" descr="Imagen de la pantalla de un celular de un mensaje en letras negras&#10;&#10;Descripción generada automáticamente con confianza media"/>
+                    <pic:cNvPicPr/>
+                  </pic:nvPicPr>
+                  <pic:blipFill>
+                    <a:blip r:embed="rId30"/>
+                    <a:stretch>
+                      <a:fillRect/>
+                    </a:stretch>
+                  </pic:blipFill>
+                  <pic:spPr>
+                    <a:xfrm>
+                      <a:off x="0" y="0"/>
+                      <a:ext cx="5612130" cy="4807585"/>
+                    </a:xfrm>
+                    <a:prstGeom prst="rect">
+                      <a:avLst/>
+                    </a:prstGeom>
+                  </pic:spPr>
+                </pic:pic>
+              </a:graphicData>
+            </a:graphic>
+          </wp:inline>
+        </w:drawing>
+      </w:r>
+    </w:p>
+    <w:p>
+      <w:pPr>
+        <w:spacing w:after="0"/>
+        <w:ind w:firstLine="0"/>
+      </w:pPr>
+      <w:r>
+        <w:rPr>
+          <w:noProof/>
+        </w:rPr>
+        <w:lastRenderedPageBreak/>
+        <w:drawing>
+          <wp:inline distT="0" distB="0" distL="0" distR="0" wp14:anchorId="777E388A" wp14:editId="2D0564FD">
+            <wp:extent cx="5612130" cy="3993515"/>
+            <wp:effectExtent l="0" t="0" r="7620" b="6985"/>
+            <wp:docPr id="234818196" name="Imagen 6" descr="Texto, Carta&#10;&#10;Descripción generada automáticamente"/>
+            <wp:cNvGraphicFramePr>
+              <a:graphicFrameLocks xmlns:a="http://schemas.openxmlformats.org/drawingml/2006/main" noChangeAspect="1"/>
+            </wp:cNvGraphicFramePr>
+            <a:graphic xmlns:a="http://schemas.openxmlformats.org/drawingml/2006/main">
+              <a:graphicData uri="http://schemas.openxmlformats.org/drawingml/2006/picture">
+                <pic:pic xmlns:pic="http://schemas.openxmlformats.org/drawingml/2006/picture">
+                  <pic:nvPicPr>
+                    <pic:cNvPr id="234818196" name="Imagen 6" descr="Texto, Carta&#10;&#10;Descripción generada automáticamente"/>
+                    <pic:cNvPicPr/>
+                  </pic:nvPicPr>
+                  <pic:blipFill>
+                    <a:blip r:embed="rId31"/>
+                    <a:stretch>
+                      <a:fillRect/>
+                    </a:stretch>
+                  </pic:blipFill>
+                  <pic:spPr>
+                    <a:xfrm>
+                      <a:off x="0" y="0"/>
+                      <a:ext cx="5612130" cy="3993515"/>
+                    </a:xfrm>
+                    <a:prstGeom prst="rect">
+                      <a:avLst/>
+                    </a:prstGeom>
+                  </pic:spPr>
+                </pic:pic>
+              </a:graphicData>
+            </a:graphic>
+          </wp:inline>
+        </w:drawing>
+      </w:r>
+    </w:p>
+    <w:p>
+      <w:pPr>
+        <w:spacing w:after="0"/>
+        <w:ind w:firstLine="0"/>
+      </w:pPr>
+      <w:r>
+        <w:rPr>
+          <w:noProof/>
+        </w:rPr>
+        <w:drawing>
+          <wp:inline distT="0" distB="0" distL="0" distR="0" wp14:anchorId="4212BF7D" wp14:editId="36C7816C">
+            <wp:extent cx="5612130" cy="1672590"/>
+            <wp:effectExtent l="0" t="0" r="7620" b="3810"/>
+            <wp:docPr id="442736172" name="Imagen 7" descr="Texto, Carta&#10;&#10;Descripción generada automáticamente"/>
+            <wp:cNvGraphicFramePr>
+              <a:graphicFrameLocks xmlns:a="http://schemas.openxmlformats.org/drawingml/2006/main" noChangeAspect="1"/>
+            </wp:cNvGraphicFramePr>
+            <a:graphic xmlns:a="http://schemas.openxmlformats.org/drawingml/2006/main">
+              <a:graphicData uri="http://schemas.openxmlformats.org/drawingml/2006/picture">
+                <pic:pic xmlns:pic="http://schemas.openxmlformats.org/drawingml/2006/picture">
+                  <pic:nvPicPr>
+                    <pic:cNvPr id="442736172" name="Imagen 7" descr="Texto, Carta&#10;&#10;Descripción generada automáticamente"/>
+                    <pic:cNvPicPr/>
+                  </pic:nvPicPr>
+                  <pic:blipFill>
+                    <a:blip r:embed="rId32"/>
+                    <a:stretch>
+                      <a:fillRect/>
+                    </a:stretch>
+                  </pic:blipFill>
+                  <pic:spPr>
+                    <a:xfrm>
+                      <a:off x="0" y="0"/>
+                      <a:ext cx="5612130" cy="1672590"/>
+                    </a:xfrm>
+                    <a:prstGeom prst="rect">
+                      <a:avLst/>
+                    </a:prstGeom>
+                  </pic:spPr>
+                </pic:pic>
+              </a:graphicData>
+            </a:graphic>
+          </wp:inline>
+        </w:drawing>
+      </w:r>
+    </w:p>
+    <w:p>
+      <w:pPr>
+        <w:spacing w:after="0"/>
+        <w:ind w:firstLine="0"/>
+      </w:pPr>
+      <w:r>
+        <w:rPr>
+          <w:noProof/>
+        </w:rPr>
+        <w:drawing>
+          <wp:inline distT="0" distB="0" distL="0" distR="0" wp14:anchorId="06248C25" wp14:editId="13AF9071">
+            <wp:extent cx="5612130" cy="737870"/>
+            <wp:effectExtent l="0" t="0" r="7620" b="5080"/>
+            <wp:docPr id="1105996822" name="Imagen 8" descr="Diagrama, Texto, Carta&#10;&#10;Descripción generada automáticamente con confianza media"/>
+            <wp:cNvGraphicFramePr>
+              <a:graphicFrameLocks xmlns:a="http://schemas.openxmlformats.org/drawingml/2006/main" noChangeAspect="1"/>
+            </wp:cNvGraphicFramePr>
+            <a:graphic xmlns:a="http://schemas.openxmlformats.org/drawingml/2006/main">
+              <a:graphicData uri="http://schemas.openxmlformats.org/drawingml/2006/picture">
+                <pic:pic xmlns:pic="http://schemas.openxmlformats.org/drawingml/2006/picture">
+                  <pic:nvPicPr>
+                    <pic:cNvPr id="1105996822" name="Imagen 8" descr="Diagrama, Texto, Carta&#10;&#10;Descripción generada automáticamente con confianza media"/>
+                    <pic:cNvPicPr/>
+                  </pic:nvPicPr>
+                  <pic:blipFill>
+                    <a:blip r:embed="rId33"/>
+                    <a:stretch>
+                      <a:fillRect/>
+                    </a:stretch>
+                  </pic:blipFill>
+                  <pic:spPr>
+                    <a:xfrm>
+                      <a:off x="0" y="0"/>
+                      <a:ext cx="5612130" cy="737870"/>
+                    </a:xfrm>
+                    <a:prstGeom prst="rect">
+                      <a:avLst/>
+                    </a:prstGeom>
+                  </pic:spPr>
+                </pic:pic>
+              </a:graphicData>
+            </a:graphic>
+          </wp:inline>
+        </w:drawing>
+      </w:r>
+    </w:p>
+    <w:p>
+      <w:pPr>
+        <w:spacing w:after="0"/>
+        <w:ind w:firstLine="0"/>
+      </w:pPr>
+      <w:r>
+        <w:rPr>
+          <w:noProof/>
+        </w:rPr>
+        <w:lastRenderedPageBreak/>
+        <w:drawing>
+          <wp:inline distT="0" distB="0" distL="0" distR="0" wp14:anchorId="55D0D143" wp14:editId="2AB32935">
+            <wp:extent cx="5612130" cy="4878705"/>
+            <wp:effectExtent l="0" t="0" r="7620" b="0"/>
+            <wp:docPr id="1533483841" name="Imagen 9" descr="Texto&#10;&#10;Descripción generada automáticamente"/>
+            <wp:cNvGraphicFramePr>
+              <a:graphicFrameLocks xmlns:a="http://schemas.openxmlformats.org/drawingml/2006/main" noChangeAspect="1"/>
+            </wp:cNvGraphicFramePr>
+            <a:graphic xmlns:a="http://schemas.openxmlformats.org/drawingml/2006/main">
+              <a:graphicData uri="http://schemas.openxmlformats.org/drawingml/2006/picture">
+                <pic:pic xmlns:pic="http://schemas.openxmlformats.org/drawingml/2006/picture">
+                  <pic:nvPicPr>
+                    <pic:cNvPr id="1533483841" name="Imagen 9" descr="Texto&#10;&#10;Descripción generada automáticamente"/>
+                    <pic:cNvPicPr/>
+                  </pic:nvPicPr>
+                  <pic:blipFill>
+                    <a:blip r:embed="rId34"/>
+                    <a:stretch>
+                      <a:fillRect/>
+                    </a:stretch>
+                  </pic:blipFill>
+                  <pic:spPr>
+                    <a:xfrm>
+                      <a:off x="0" y="0"/>
+                      <a:ext cx="5612130" cy="4878705"/>
+                    </a:xfrm>
+                    <a:prstGeom prst="rect">
+                      <a:avLst/>
+                    </a:prstGeom>
+                  </pic:spPr>
+                </pic:pic>
+              </a:graphicData>
+            </a:graphic>
+          </wp:inline>
+        </w:drawing>
+      </w:r>
+    </w:p>
+    <w:p>
+      <w:pPr>
+        <w:spacing w:after="0"/>
+        <w:ind w:firstLine="0"/>
+      </w:pPr>
+      <w:r>
+        <w:rPr>
+          <w:noProof/>
+        </w:rPr>
+        <w:drawing>
+          <wp:inline distT="0" distB="0" distL="0" distR="0" wp14:anchorId="69CD3EAB" wp14:editId="12B4AF13">
+            <wp:extent cx="5612130" cy="2787650"/>
+            <wp:effectExtent l="0" t="0" r="7620" b="0"/>
+            <wp:docPr id="1149934169" name="Imagen 10" descr="Texto, Carta&#10;&#10;Descripción generada automáticamente"/>
+            <wp:cNvGraphicFramePr>
+              <a:graphicFrameLocks xmlns:a="http://schemas.openxmlformats.org/drawingml/2006/main" noChangeAspect="1"/>
+            </wp:cNvGraphicFramePr>
+            <a:graphic xmlns:a="http://schemas.openxmlformats.org/drawingml/2006/main">
+              <a:graphicData uri="http://schemas.openxmlformats.org/drawingml/2006/picture">
+                <pic:pic xmlns:pic="http://schemas.openxmlformats.org/drawingml/2006/picture">
+                  <pic:nvPicPr>
+                    <pic:cNvPr id="1149934169" name="Imagen 10" descr="Texto, Carta&#10;&#10;Descripción generada automáticamente"/>
+                    <pic:cNvPicPr/>
+                  </pic:nvPicPr>
+                  <pic:blipFill>
+                    <a:blip r:embed="rId35"/>
+                    <a:stretch>
+                      <a:fillRect/>
+                    </a:stretch>
+                  </pic:blipFill>
+                  <pic:spPr>
+                    <a:xfrm>
+                      <a:off x="0" y="0"/>
+                      <a:ext cx="5612130" cy="2787650"/>
+                    </a:xfrm>
+                    <a:prstGeom prst="rect">
+                      <a:avLst/>
+                    </a:prstGeom>
+                  </pic:spPr>
+                </pic:pic>
+              </a:graphicData>
+            </a:graphic>
+          </wp:inline>
+        </w:drawing>
+      </w:r>
+    </w:p>
+    <w:p>
+      <w:pPr>
+        <w:spacing w:after="0"/>
+        <w:ind w:firstLine="0"/>
+      </w:pPr>
+      <w:r>
+        <w:rPr>
+          <w:noProof/>
+        </w:rPr>
+        <w:lastRenderedPageBreak/>
+        <w:drawing>
+          <wp:inline distT="0" distB="0" distL="0" distR="0" wp14:anchorId="292AC406" wp14:editId="7FDB0254">
+            <wp:extent cx="5612130" cy="4693920"/>
+            <wp:effectExtent l="0" t="0" r="7620" b="0"/>
+            <wp:docPr id="2062866232" name="Imagen 11" descr="Texto, Carta&#10;&#10;Descripción generada automáticamente"/>
+            <wp:cNvGraphicFramePr>
+              <a:graphicFrameLocks xmlns:a="http://schemas.openxmlformats.org/drawingml/2006/main" noChangeAspect="1"/>
+            </wp:cNvGraphicFramePr>
+            <a:graphic xmlns:a="http://schemas.openxmlformats.org/drawingml/2006/main">
+              <a:graphicData uri="http://schemas.openxmlformats.org/drawingml/2006/picture">
+                <pic:pic xmlns:pic="http://schemas.openxmlformats.org/drawingml/2006/picture">
+                  <pic:nvPicPr>
+                    <pic:cNvPr id="2062866232" name="Imagen 11" descr="Texto, Carta&#10;&#10;Descripción generada automáticamente"/>
+                    <pic:cNvPicPr/>
+                  </pic:nvPicPr>
+                  <pic:blipFill>
+                    <a:blip r:embed="rId36"/>
+                    <a:stretch>
+                      <a:fillRect/>
+                    </a:stretch>
+                  </pic:blipFill>
+                  <pic:spPr>
+                    <a:xfrm>
+                      <a:off x="0" y="0"/>
+                      <a:ext cx="5612130" cy="4693920"/>
+                    </a:xfrm>
+                    <a:prstGeom prst="rect">
+                      <a:avLst/>
+                    </a:prstGeom>
+                  </pic:spPr>
+                </pic:pic>
+              </a:graphicData>
+            </a:graphic>
+          </wp:inline>
+        </w:drawing>
+      </w:r>
+    </w:p>
+    <w:p>
+      <w:pPr>
+        <w:spacing w:after="0"/>
+        <w:ind w:firstLine="0"/>
+      </w:pPr>
+      <w:r>
+        <w:rPr>
+          <w:noProof/>
+        </w:rPr>
+        <w:lastRenderedPageBreak/>
+        <w:drawing>
+          <wp:inline distT="0" distB="0" distL="0" distR="0" wp14:anchorId="3B29B19D" wp14:editId="1B211FBE">
+            <wp:extent cx="5612130" cy="3924300"/>
+            <wp:effectExtent l="0" t="0" r="7620" b="0"/>
+            <wp:docPr id="444933685" name="Imagen 12" descr="Texto&#10;&#10;Descripción generada automáticamente"/>
+            <wp:cNvGraphicFramePr>
+              <a:graphicFrameLocks xmlns:a="http://schemas.openxmlformats.org/drawingml/2006/main" noChangeAspect="1"/>
+            </wp:cNvGraphicFramePr>
+            <a:graphic xmlns:a="http://schemas.openxmlformats.org/drawingml/2006/main">
+              <a:graphicData uri="http://schemas.openxmlformats.org/drawingml/2006/picture">
+                <pic:pic xmlns:pic="http://schemas.openxmlformats.org/drawingml/2006/picture">
+                  <pic:nvPicPr>
+                    <pic:cNvPr id="444933685" name="Imagen 12" descr="Texto&#10;&#10;Descripción generada automáticamente"/>
+                    <pic:cNvPicPr/>
+                  </pic:nvPicPr>
+                  <pic:blipFill>
+                    <a:blip r:embed="rId37"/>
+                    <a:stretch>
+                      <a:fillRect/>
+                    </a:stretch>
+                  </pic:blipFill>
+                  <pic:spPr>
+                    <a:xfrm>
+                      <a:off x="0" y="0"/>
+                      <a:ext cx="5612130" cy="3924300"/>
+                    </a:xfrm>
+                    <a:prstGeom prst="rect">
+                      <a:avLst/>
+                    </a:prstGeom>
+                  </pic:spPr>
+                </pic:pic>
+              </a:graphicData>
+            </a:graphic>
+          </wp:inline>
+        </w:drawing>
+      </w:r>
+    </w:p>
+    <w:p>
+      <w:pPr>
+        <w:spacing w:after="0"/>
+        <w:ind w:firstLine="0"/>
+      </w:pPr>
+      <w:r>
+        <w:rPr>
+          <w:noProof/>
+        </w:rPr>
+        <w:drawing>
+          <wp:inline distT="0" distB="0" distL="0" distR="0" wp14:anchorId="78755557" wp14:editId="5843AFA1">
+            <wp:extent cx="5612130" cy="2328545"/>
+            <wp:effectExtent l="0" t="0" r="7620" b="0"/>
+            <wp:docPr id="463634162" name="Imagen 13" descr="Texto, Carta&#10;&#10;Descripción generada automáticamente"/>
+            <wp:cNvGraphicFramePr>
+              <a:graphicFrameLocks xmlns:a="http://schemas.openxmlformats.org/drawingml/2006/main" noChangeAspect="1"/>
+            </wp:cNvGraphicFramePr>
+            <a:graphic xmlns:a="http://schemas.openxmlformats.org/drawingml/2006/main">
+              <a:graphicData uri="http://schemas.openxmlformats.org/drawingml/2006/picture">
+                <pic:pic xmlns:pic="http://schemas.openxmlformats.org/drawingml/2006/picture">
+                  <pic:nvPicPr>
+                    <pic:cNvPr id="463634162" name="Imagen 13" descr="Texto, Carta&#10;&#10;Descripción generada automáticamente"/>
+                    <pic:cNvPicPr/>
+                  </pic:nvPicPr>
+                  <pic:blipFill>
+                    <a:blip r:embed="rId38"/>
+                    <a:stretch>
+                      <a:fillRect/>
+                    </a:stretch>
+                  </pic:blipFill>
+                  <pic:spPr>
+                    <a:xfrm>
+                      <a:off x="0" y="0"/>
+                      <a:ext cx="5612130" cy="2328545"/>
+                    </a:xfrm>
+                    <a:prstGeom prst="rect">
+                      <a:avLst/>
+                    </a:prstGeom>
+                  </pic:spPr>
+                </pic:pic>
+              </a:graphicData>
+            </a:graphic>
+          </wp:inline>
+        </w:drawing>
+      </w:r>
+    </w:p>
+    <w:p>
+      <w:pPr>
+        <w:spacing w:after="0"/>
+        <w:ind w:firstLine="0"/>
+      </w:pPr>
+    </w:p>
+    <w:sdt>
+      <w:sdtPr>
+        <w:rPr>
+          <w:lang w:val="es-ES"/>
+        </w:rPr>
+        <w:id w:val="267899723"/>
+        <w:docPartObj>
+          <w:docPartGallery w:val="Bibliographies"/>
+          <w:docPartUnique/>
+        </w:docPartObj>
+      </w:sdtPr>
+      <w:sdtEndPr>
+        <w:rPr>
+          <w:kern w:val="0"/>
+          <w:sz w:val="24"/>
+          <w:lang w:val="en-US"/>
+        </w:rPr>
+      </w:sdtEndPr>
+      <w:sdtContent>
+        <w:p>
+          <w:pPr>
+            <w:pStyle w:val="Style1"/>
+            <w:framePr w:wrap="notBeside"/>
+          </w:pPr>
+          <w:proofErr w:type="spellStart"/>
+          <w:r>
+            <w:rPr>
+              <w:rStyle w:val="nfasis"/>
+            </w:rPr>
+            <w:t>Bibliografía</w:t>
+          </w:r>
+          <w:proofErr w:type="spellEnd"/>
+        </w:p>
+        <w:sdt>
+          <w:sdtPr>
+            <w:id w:val="111145805"/>
+            <w:bibliography/>
+          </w:sdtPr>
+          <w:sdtContent>
+            <w:p>
+              <w:pPr>
+                <w:pStyle w:val="Bibliografa"/>
+                <w:ind w:left="720" w:hanging="720"/>
+                <w:rPr>
+                  <w:noProof/>
+                  <w:szCs w:val="24"/>
+                  <w:lang w:val="es-ES"/>
+                </w:rPr>
+              </w:pPr>
+              <w:r>
+                <w:fldChar w:fldCharType="begin"/>
+              </w:r>
+              <w:r>
+                <w:instrText>BIBLIOGRAPHY</w:instrText>
+              </w:r>
+              <w:r>
+                <w:fldChar w:fldCharType="separate"/>
+              </w:r>
+              <w:r>
+                <w:rPr>
+                  <w:noProof/>
+                  <w:lang w:val="es-ES"/>
+                </w:rPr>
+                <w:t xml:space="preserve">Kuo., B. (1997). </w:t>
+              </w:r>
+              <w:r>
+                <w:rPr>
+                  <w:i/>
+                  <w:iCs/>
+                  <w:noProof/>
+                  <w:lang w:val="es-ES"/>
+                </w:rPr>
+                <w:t>Sistemas de control automático.</w:t>
+              </w:r>
+              <w:r>
+                <w:rPr>
+                  <w:noProof/>
+                  <w:lang w:val="es-ES"/>
+                </w:rPr>
+                <w:t xml:space="preserve"> Prentice-Hall.</w:t>
+              </w:r>
+            </w:p>
+            <w:p>
+              <w:pPr>
+                <w:pStyle w:val="Bibliografa"/>
+                <w:ind w:left="720" w:hanging="720"/>
+                <w:rPr>
+                  <w:noProof/>
+                  <w:lang w:val="es-ES"/>
+                </w:rPr>
+              </w:pPr>
+              <w:r>
+                <w:rPr>
+                  <w:noProof/>
+                  <w:lang w:val="es-ES"/>
+                </w:rPr>
+                <w:t xml:space="preserve">Ogata, K. (2010). </w:t>
+              </w:r>
+              <w:r>
+                <w:rPr>
+                  <w:i/>
+                  <w:iCs/>
+                  <w:noProof/>
+                  <w:lang w:val="es-ES"/>
+                </w:rPr>
+                <w:t>Ingeniería de control moderna.</w:t>
+              </w:r>
+              <w:r>
+                <w:rPr>
+                  <w:noProof/>
+                  <w:lang w:val="es-ES"/>
+                </w:rPr>
+                <w:t xml:space="preserve"> Madrid: Pearsdon.</w:t>
+              </w:r>
+            </w:p>
+            <w:p>
+              <w:pPr>
+                <w:pStyle w:val="Bibliografa"/>
+                <w:ind w:left="720" w:hanging="720"/>
+                <w:rPr>
+                  <w:noProof/>
+                  <w:lang w:val="es-ES"/>
+                </w:rPr>
+              </w:pPr>
+              <w:r>
+                <w:rPr>
+                  <w:noProof/>
+                  <w:lang w:val="es-ES"/>
+                </w:rPr>
+                <w:t xml:space="preserve">Richard C. Dorf, R. H. (2008). </w:t>
+              </w:r>
+              <w:r>
+                <w:rPr>
+                  <w:i/>
+                  <w:iCs/>
+                  <w:noProof/>
+                  <w:lang w:val="es-ES"/>
+                </w:rPr>
+                <w:t>Sistemas de Control Moderno.</w:t>
+              </w:r>
+              <w:r>
+                <w:rPr>
+                  <w:noProof/>
+                  <w:lang w:val="es-ES"/>
+                </w:rPr>
+                <w:t xml:space="preserve"> Pearson Prentice-Hall.</w:t>
+              </w:r>
+            </w:p>
+            <w:p>
+              <w:pPr>
+                <w:ind w:firstLine="0"/>
+              </w:pPr>
+              <w:r>
+                <w:rPr>
+                  <w:b/>
+                  <w:bCs/>
+                </w:rPr>
+                <w:lastRenderedPageBreak/>
+                <w:fldChar w:fldCharType="end"/>
+              </w:r>
+            </w:p>
+          </w:sdtContent>
+        </w:sdt>
+      </w:sdtContent>
+    </w:sdt>
     <w:sectPr>
-      <w:headerReference w:type="default" r:id="rId26"/>
+      <w:headerReference w:type="default" r:id="rId39"/>
       <w:pgSz w:w="12240" w:h="15840" w:code="1"/>
       <w:pgMar w:top="1418" w:right="1701" w:bottom="1418" w:left="1701" w:header="431" w:footer="431" w:gutter="0"/>
       <w:pgNumType w:start="1"/>
@@ -3554,6 +4404,16 @@
     <w:unhideWhenUsed/>
     <w:rsid w:val="00A43077"/>
   </w:style>
+  <w:style w:type="character" w:styleId="nfasis">
+    <w:name w:val="Emphasis"/>
+    <w:basedOn w:val="Fuentedeprrafopredeter"/>
+    <w:qFormat/>
+    <w:rsid w:val="000854F0"/>
+    <w:rPr>
+      <w:i/>
+      <w:iCs/>
+    </w:rPr>
+  </w:style>
 </w:styles>
 </file>
 
@@ -3864,11 +4724,50 @@
     <b:Publisher>Pearsdon</b:Publisher>
     <b:RefOrder>1</b:RefOrder>
   </b:Source>
+  <b:Source>
+    <b:Tag>Ric08</b:Tag>
+    <b:SourceType>Book</b:SourceType>
+    <b:Guid>{DE1985E9-0C61-45DA-BF80-494695F3AB0D}</b:Guid>
+    <b:Author>
+      <b:Author>
+        <b:NameList>
+          <b:Person>
+            <b:Last>Richard C. Dorf</b:Last>
+            <b:First>Robert</b:First>
+            <b:Middle>H. Bishop</b:Middle>
+          </b:Person>
+        </b:NameList>
+      </b:Author>
+    </b:Author>
+    <b:Title>Sistemas de Control Moderno</b:Title>
+    <b:Year>2008</b:Year>
+    <b:Publisher>Pearson Prentice-Hall</b:Publisher>
+    <b:RefOrder>2</b:RefOrder>
+  </b:Source>
+  <b:Source>
+    <b:Tag>Ben97</b:Tag>
+    <b:SourceType>Book</b:SourceType>
+    <b:Guid>{2412511A-E10D-40DC-A29F-798EE7E16FDB}</b:Guid>
+    <b:Author>
+      <b:Author>
+        <b:NameList>
+          <b:Person>
+            <b:Last>Kuo.</b:Last>
+            <b:First>Benjamín</b:First>
+          </b:Person>
+        </b:NameList>
+      </b:Author>
+    </b:Author>
+    <b:Title>Sistemas de control automático</b:Title>
+    <b:Year>1997</b:Year>
+    <b:Publisher>Prentice-Hall</b:Publisher>
+    <b:RefOrder>3</b:RefOrder>
+  </b:Source>
 </b:Sources>
 </file>
 
 <file path=customXml/itemProps1.xml><?xml version="1.0" encoding="utf-8"?>
-<ds:datastoreItem xmlns:ds="http://schemas.openxmlformats.org/officeDocument/2006/customXml" ds:itemID="{9A0BB0A0-0FFE-4DE6-B01C-032C6F2F25CB}">
+<ds:datastoreItem xmlns:ds="http://schemas.openxmlformats.org/officeDocument/2006/customXml" ds:itemID="{2D56B834-3DB1-4173-8BCD-AAE19E38120D}">
   <ds:schemaRefs>
     <ds:schemaRef ds:uri="http://schemas.openxmlformats.org/officeDocument/2006/bibliography"/>
   </ds:schemaRefs>

</xml_diff>